<commit_message>
Added assumptions and limitations guidance. Added sample assumptions log
</commit_message>
<xml_diff>
--- a/.assumptions/qualitative_assumptions/assumptions_and_decision_log_README.docx
+++ b/.assumptions/qualitative_assumptions/assumptions_and_decision_log_README.docx
@@ -39,31 +39,47 @@
           <w:sz w:val="24"/>
           <w:szCs w:val="24"/>
         </w:rPr>
-        <w:t xml:space="preserve">The assumptions log has been </w:t>
-      </w:r>
-      <w:r>
-        <w:rPr>
-          <w:rFonts w:ascii="Arial" w:hAnsi="Arial" w:cs="Arial"/>
-          <w:sz w:val="24"/>
-          <w:szCs w:val="24"/>
-        </w:rPr>
-        <w:t>developed to</w:t>
-      </w:r>
-      <w:r>
-        <w:rPr>
-          <w:rFonts w:ascii="Arial" w:hAnsi="Arial" w:cs="Arial"/>
-          <w:sz w:val="24"/>
-          <w:szCs w:val="24"/>
-        </w:rPr>
-        <w:t xml:space="preserve"> provide all users of models within ONS with a standard template to record the assumptions </w:t>
-      </w:r>
-      <w:r>
-        <w:rPr>
-          <w:rFonts w:ascii="Arial" w:hAnsi="Arial" w:cs="Arial"/>
-          <w:sz w:val="24"/>
-          <w:szCs w:val="24"/>
-        </w:rPr>
-        <w:t>made about the model</w:t>
+        <w:t xml:space="preserve">The assumptions log </w:t>
+      </w:r>
+      <w:r>
+        <w:rPr>
+          <w:rFonts w:ascii="Arial" w:hAnsi="Arial" w:cs="Arial"/>
+          <w:sz w:val="24"/>
+          <w:szCs w:val="24"/>
+        </w:rPr>
+        <w:t>provide</w:t>
+      </w:r>
+      <w:r>
+        <w:rPr>
+          <w:rFonts w:ascii="Arial" w:hAnsi="Arial" w:cs="Arial"/>
+          <w:sz w:val="24"/>
+          <w:szCs w:val="24"/>
+        </w:rPr>
+        <w:t>s analysts</w:t>
+      </w:r>
+      <w:r>
+        <w:rPr>
+          <w:rFonts w:ascii="Arial" w:hAnsi="Arial" w:cs="Arial"/>
+          <w:sz w:val="24"/>
+          <w:szCs w:val="24"/>
+        </w:rPr>
+        <w:t xml:space="preserve"> within ONS with a standard template to record the assumptions </w:t>
+      </w:r>
+      <w:r>
+        <w:rPr>
+          <w:rFonts w:ascii="Arial" w:hAnsi="Arial" w:cs="Arial"/>
+          <w:sz w:val="24"/>
+          <w:szCs w:val="24"/>
+        </w:rPr>
+        <w:t xml:space="preserve">made about the </w:t>
+      </w:r>
+      <w:r>
+        <w:rPr>
+          <w:rFonts w:ascii="Arial" w:hAnsi="Arial" w:cs="Arial"/>
+          <w:sz w:val="24"/>
+          <w:szCs w:val="24"/>
+        </w:rPr>
+        <w:t>analysis</w:t>
       </w:r>
       <w:r>
         <w:rPr>
@@ -87,7 +103,23 @@
           <w:sz w:val="24"/>
           <w:szCs w:val="24"/>
         </w:rPr>
-        <w:t xml:space="preserve">Assumptions logs permit better understanding and mitigation of the uncertainties present within every model. If </w:t>
+        <w:t xml:space="preserve">Assumption logs permit better understanding and mitigation of the uncertainties present </w:t>
+      </w:r>
+      <w:r>
+        <w:rPr>
+          <w:rFonts w:ascii="Arial" w:hAnsi="Arial" w:cs="Arial"/>
+          <w:sz w:val="24"/>
+          <w:szCs w:val="24"/>
+        </w:rPr>
+        <w:t>in every analysis</w:t>
+      </w:r>
+      <w:r>
+        <w:rPr>
+          <w:rFonts w:ascii="Arial" w:hAnsi="Arial" w:cs="Arial"/>
+          <w:sz w:val="24"/>
+          <w:szCs w:val="24"/>
+        </w:rPr>
+        <w:t xml:space="preserve">. If </w:t>
       </w:r>
       <w:r>
         <w:rPr>
@@ -103,7 +135,55 @@
           <w:sz w:val="24"/>
           <w:szCs w:val="24"/>
         </w:rPr>
-        <w:t xml:space="preserve"> are inadequate or absent then these uncertainties often persist and drastically impact the model outputs.</w:t>
+        <w:t xml:space="preserve"> are inadequate or </w:t>
+      </w:r>
+      <w:r>
+        <w:rPr>
+          <w:rFonts w:ascii="Arial" w:hAnsi="Arial" w:cs="Arial"/>
+          <w:sz w:val="24"/>
+          <w:szCs w:val="24"/>
+        </w:rPr>
+        <w:t>absent,</w:t>
+      </w:r>
+      <w:r>
+        <w:rPr>
+          <w:rFonts w:ascii="Arial" w:hAnsi="Arial" w:cs="Arial"/>
+          <w:sz w:val="24"/>
+          <w:szCs w:val="24"/>
+        </w:rPr>
+        <w:t xml:space="preserve"> then these uncertainties often persist and </w:t>
+      </w:r>
+      <w:r>
+        <w:rPr>
+          <w:rFonts w:ascii="Arial" w:hAnsi="Arial" w:cs="Arial"/>
+          <w:sz w:val="24"/>
+          <w:szCs w:val="24"/>
+        </w:rPr>
+        <w:t xml:space="preserve">can </w:t>
+      </w:r>
+      <w:r>
+        <w:rPr>
+          <w:rFonts w:ascii="Arial" w:hAnsi="Arial" w:cs="Arial"/>
+          <w:sz w:val="24"/>
+          <w:szCs w:val="24"/>
+        </w:rPr>
+        <w:t>drastically impact the</w:t>
+      </w:r>
+      <w:r>
+        <w:rPr>
+          <w:rFonts w:ascii="Arial" w:hAnsi="Arial" w:cs="Arial"/>
+          <w:sz w:val="24"/>
+          <w:szCs w:val="24"/>
+        </w:rPr>
+        <w:t xml:space="preserve"> analysis</w:t>
+      </w:r>
+      <w:r>
+        <w:rPr>
+          <w:rFonts w:ascii="Arial" w:hAnsi="Arial" w:cs="Arial"/>
+          <w:sz w:val="24"/>
+          <w:szCs w:val="24"/>
+        </w:rPr>
+        <w:t xml:space="preserve"> outputs.</w:t>
       </w:r>
       <w:r>
         <w:rPr>
@@ -119,15 +199,47 @@
           <w:sz w:val="24"/>
           <w:szCs w:val="24"/>
         </w:rPr>
-        <w:t>It is important to log all assumptions made about the input data as well the methodology</w:t>
-      </w:r>
-      <w:r>
-        <w:rPr>
-          <w:rFonts w:ascii="Arial" w:hAnsi="Arial" w:cs="Arial"/>
-          <w:sz w:val="24"/>
-          <w:szCs w:val="24"/>
-        </w:rPr>
-        <w:t xml:space="preserve"> alongside testing </w:t>
+        <w:t xml:space="preserve">It is important to log all assumptions made about the input data </w:t>
+      </w:r>
+      <w:r>
+        <w:rPr>
+          <w:rFonts w:ascii="Arial" w:hAnsi="Arial" w:cs="Arial"/>
+          <w:sz w:val="24"/>
+          <w:szCs w:val="24"/>
+        </w:rPr>
+        <w:t>and</w:t>
+      </w:r>
+      <w:r>
+        <w:rPr>
+          <w:rFonts w:ascii="Arial" w:hAnsi="Arial" w:cs="Arial"/>
+          <w:sz w:val="24"/>
+          <w:szCs w:val="24"/>
+        </w:rPr>
+        <w:t xml:space="preserve"> the methodology</w:t>
+      </w:r>
+      <w:r>
+        <w:rPr>
+          <w:rFonts w:ascii="Arial" w:hAnsi="Arial" w:cs="Arial"/>
+          <w:sz w:val="24"/>
+          <w:szCs w:val="24"/>
+        </w:rPr>
+        <w:t xml:space="preserve"> </w:t>
+      </w:r>
+      <w:r>
+        <w:rPr>
+          <w:rFonts w:ascii="Arial" w:hAnsi="Arial" w:cs="Arial"/>
+          <w:sz w:val="24"/>
+          <w:szCs w:val="24"/>
+        </w:rPr>
+        <w:t>as well as</w:t>
+      </w:r>
+      <w:r>
+        <w:rPr>
+          <w:rFonts w:ascii="Arial" w:hAnsi="Arial" w:cs="Arial"/>
+          <w:sz w:val="24"/>
+          <w:szCs w:val="24"/>
+        </w:rPr>
+        <w:t xml:space="preserve"> testing </w:t>
       </w:r>
       <w:r>
         <w:rPr>
@@ -143,7 +255,15 @@
           <w:sz w:val="24"/>
           <w:szCs w:val="24"/>
         </w:rPr>
-        <w:t>model output</w:t>
+        <w:t>analysis</w:t>
+      </w:r>
+      <w:r>
+        <w:rPr>
+          <w:rFonts w:ascii="Arial" w:hAnsi="Arial" w:cs="Arial"/>
+          <w:sz w:val="24"/>
+          <w:szCs w:val="24"/>
+        </w:rPr>
+        <w:t xml:space="preserve"> output</w:t>
       </w:r>
       <w:r>
         <w:rPr>
@@ -380,7 +500,15 @@
           <w:sz w:val="24"/>
           <w:szCs w:val="24"/>
         </w:rPr>
-        <w:t>Start filling the template by inserting the full name of the model</w:t>
+        <w:t xml:space="preserve">Start filling the template by inserting the full name of the </w:t>
+      </w:r>
+      <w:r>
+        <w:rPr>
+          <w:rFonts w:ascii="Arial" w:hAnsi="Arial" w:cs="Arial"/>
+          <w:sz w:val="24"/>
+          <w:szCs w:val="24"/>
+        </w:rPr>
+        <w:t>analysis</w:t>
       </w:r>
       <w:r>
         <w:rPr>
@@ -396,7 +524,23 @@
           <w:sz w:val="24"/>
           <w:szCs w:val="24"/>
         </w:rPr>
-        <w:t>this should align with the name given on the model output report</w:t>
+        <w:t xml:space="preserve">this should align with the name given on </w:t>
+      </w:r>
+      <w:r>
+        <w:rPr>
+          <w:rFonts w:ascii="Arial" w:hAnsi="Arial" w:cs="Arial"/>
+          <w:sz w:val="24"/>
+          <w:szCs w:val="24"/>
+        </w:rPr>
+        <w:t>the analysis</w:t>
+      </w:r>
+      <w:r>
+        <w:rPr>
+          <w:rFonts w:ascii="Arial" w:hAnsi="Arial" w:cs="Arial"/>
+          <w:sz w:val="24"/>
+          <w:szCs w:val="24"/>
+        </w:rPr>
+        <w:t xml:space="preserve"> output report</w:t>
       </w:r>
       <w:r>
         <w:rPr>
@@ -1552,7 +1696,17 @@
           <w:szCs w:val="24"/>
         </w:rPr>
         <w:lastRenderedPageBreak/>
-        <w:t>Issues Register</w:t>
+        <w:t xml:space="preserve">Issues </w:t>
+      </w:r>
+      <w:r>
+        <w:rPr>
+          <w:rFonts w:ascii="Arial" w:hAnsi="Arial" w:cs="Arial"/>
+          <w:b/>
+          <w:bCs/>
+          <w:sz w:val="24"/>
+          <w:szCs w:val="24"/>
+        </w:rPr>
+        <w:t>Log</w:t>
       </w:r>
     </w:p>
     <w:p>
@@ -1578,31 +1732,135 @@
           <w:sz w:val="24"/>
           <w:szCs w:val="24"/>
         </w:rPr>
-        <w:t>issue register</w:t>
-      </w:r>
-      <w:r>
-        <w:rPr>
-          <w:rFonts w:ascii="Arial" w:hAnsi="Arial" w:cs="Arial"/>
-          <w:sz w:val="24"/>
-          <w:szCs w:val="24"/>
-        </w:rPr>
-        <w:t xml:space="preserve"> has been </w:t>
-      </w:r>
-      <w:r>
-        <w:rPr>
-          <w:rFonts w:ascii="Arial" w:hAnsi="Arial" w:cs="Arial"/>
-          <w:sz w:val="24"/>
-          <w:szCs w:val="24"/>
-        </w:rPr>
-        <w:t xml:space="preserve">developed to provide all users of models within ONS a standard template to record all issues incurred during the modelling lifecycle. </w:t>
-      </w:r>
-      <w:r>
-        <w:rPr>
-          <w:rFonts w:ascii="Arial" w:hAnsi="Arial" w:cs="Arial"/>
-          <w:sz w:val="24"/>
-          <w:szCs w:val="24"/>
-        </w:rPr>
-        <w:t xml:space="preserve">Risks and issues may be well understood by one part of the team and totally </w:t>
+        <w:t>issue</w:t>
+      </w:r>
+      <w:r>
+        <w:rPr>
+          <w:rFonts w:ascii="Arial" w:hAnsi="Arial" w:cs="Arial"/>
+          <w:sz w:val="24"/>
+          <w:szCs w:val="24"/>
+        </w:rPr>
+        <w:t>s</w:t>
+      </w:r>
+      <w:r>
+        <w:rPr>
+          <w:rFonts w:ascii="Arial" w:hAnsi="Arial" w:cs="Arial"/>
+          <w:sz w:val="24"/>
+          <w:szCs w:val="24"/>
+        </w:rPr>
+        <w:t xml:space="preserve"> </w:t>
+      </w:r>
+      <w:r>
+        <w:rPr>
+          <w:rFonts w:ascii="Arial" w:hAnsi="Arial" w:cs="Arial"/>
+          <w:sz w:val="24"/>
+          <w:szCs w:val="24"/>
+        </w:rPr>
+        <w:t>log</w:t>
+      </w:r>
+      <w:r>
+        <w:rPr>
+          <w:rFonts w:ascii="Arial" w:hAnsi="Arial" w:cs="Arial"/>
+          <w:sz w:val="24"/>
+          <w:szCs w:val="24"/>
+        </w:rPr>
+        <w:t xml:space="preserve"> </w:t>
+      </w:r>
+      <w:r>
+        <w:rPr>
+          <w:rFonts w:ascii="Arial" w:hAnsi="Arial" w:cs="Arial"/>
+          <w:sz w:val="24"/>
+          <w:szCs w:val="24"/>
+        </w:rPr>
+        <w:t>provides analysts and users</w:t>
+      </w:r>
+      <w:r>
+        <w:rPr>
+          <w:rFonts w:ascii="Arial" w:hAnsi="Arial" w:cs="Arial"/>
+          <w:sz w:val="24"/>
+          <w:szCs w:val="24"/>
+        </w:rPr>
+        <w:t xml:space="preserve"> </w:t>
+      </w:r>
+      <w:r>
+        <w:rPr>
+          <w:rFonts w:ascii="Arial" w:hAnsi="Arial" w:cs="Arial"/>
+          <w:sz w:val="24"/>
+          <w:szCs w:val="24"/>
+        </w:rPr>
+        <w:t>in</w:t>
+      </w:r>
+      <w:r>
+        <w:rPr>
+          <w:rFonts w:ascii="Arial" w:hAnsi="Arial" w:cs="Arial"/>
+          <w:sz w:val="24"/>
+          <w:szCs w:val="24"/>
+        </w:rPr>
+        <w:t xml:space="preserve"> ONS </w:t>
+      </w:r>
+      <w:r>
+        <w:rPr>
+          <w:rFonts w:ascii="Arial" w:hAnsi="Arial" w:cs="Arial"/>
+          <w:sz w:val="24"/>
+          <w:szCs w:val="24"/>
+        </w:rPr>
+        <w:t xml:space="preserve">with </w:t>
+      </w:r>
+      <w:r>
+        <w:rPr>
+          <w:rFonts w:ascii="Arial" w:hAnsi="Arial" w:cs="Arial"/>
+          <w:sz w:val="24"/>
+          <w:szCs w:val="24"/>
+        </w:rPr>
+        <w:t xml:space="preserve">a standard template to record all </w:t>
+      </w:r>
+      <w:r>
+        <w:rPr>
+          <w:rFonts w:ascii="Arial" w:hAnsi="Arial" w:cs="Arial"/>
+          <w:sz w:val="24"/>
+          <w:szCs w:val="24"/>
+        </w:rPr>
+        <w:t xml:space="preserve">the </w:t>
+      </w:r>
+      <w:r>
+        <w:rPr>
+          <w:rFonts w:ascii="Arial" w:hAnsi="Arial" w:cs="Arial"/>
+          <w:sz w:val="24"/>
+          <w:szCs w:val="24"/>
+        </w:rPr>
+        <w:t xml:space="preserve">issues incurred during the </w:t>
+      </w:r>
+      <w:r>
+        <w:rPr>
+          <w:rFonts w:ascii="Arial" w:hAnsi="Arial" w:cs="Arial"/>
+          <w:sz w:val="24"/>
+          <w:szCs w:val="24"/>
+        </w:rPr>
+        <w:t>analysis</w:t>
+      </w:r>
+      <w:r>
+        <w:rPr>
+          <w:rFonts w:ascii="Arial" w:hAnsi="Arial" w:cs="Arial"/>
+          <w:sz w:val="24"/>
+          <w:szCs w:val="24"/>
+        </w:rPr>
+        <w:t xml:space="preserve"> lifecycle. </w:t>
+      </w:r>
+      <w:r>
+        <w:rPr>
+          <w:rFonts w:ascii="Arial" w:hAnsi="Arial" w:cs="Arial"/>
+          <w:sz w:val="24"/>
+          <w:szCs w:val="24"/>
+        </w:rPr>
+        <w:t>Without documentation, r</w:t>
+      </w:r>
+      <w:r>
+        <w:rPr>
+          <w:rFonts w:ascii="Arial" w:hAnsi="Arial" w:cs="Arial"/>
+          <w:sz w:val="24"/>
+          <w:szCs w:val="24"/>
+        </w:rPr>
+        <w:t xml:space="preserve">isks and issues may be well understood by one part of the team and totally </w:t>
       </w:r>
       <w:r>
         <w:rPr>
@@ -1634,7 +1892,7 @@
           <w:sz w:val="24"/>
           <w:szCs w:val="24"/>
         </w:rPr>
-        <w:t>issues register to ensure that all members of team are aware of the issues.</w:t>
+        <w:t>an</w:t>
       </w:r>
       <w:r>
         <w:rPr>
@@ -1650,7 +1908,79 @@
           <w:sz w:val="24"/>
           <w:szCs w:val="24"/>
         </w:rPr>
-        <w:t xml:space="preserve">The register would help in </w:t>
+        <w:t xml:space="preserve">issues </w:t>
+      </w:r>
+      <w:r>
+        <w:rPr>
+          <w:rFonts w:ascii="Arial" w:hAnsi="Arial" w:cs="Arial"/>
+          <w:sz w:val="24"/>
+          <w:szCs w:val="24"/>
+        </w:rPr>
+        <w:t>log</w:t>
+      </w:r>
+      <w:r>
+        <w:rPr>
+          <w:rFonts w:ascii="Arial" w:hAnsi="Arial" w:cs="Arial"/>
+          <w:sz w:val="24"/>
+          <w:szCs w:val="24"/>
+        </w:rPr>
+        <w:t xml:space="preserve"> to ensure that </w:t>
+      </w:r>
+      <w:r>
+        <w:rPr>
+          <w:rFonts w:ascii="Arial" w:hAnsi="Arial" w:cs="Arial"/>
+          <w:sz w:val="24"/>
+          <w:szCs w:val="24"/>
+        </w:rPr>
+        <w:t xml:space="preserve">everybody knows about </w:t>
+      </w:r>
+      <w:r>
+        <w:rPr>
+          <w:rFonts w:ascii="Arial" w:hAnsi="Arial" w:cs="Arial"/>
+          <w:sz w:val="24"/>
+          <w:szCs w:val="24"/>
+        </w:rPr>
+        <w:t>the issues</w:t>
+      </w:r>
+      <w:r>
+        <w:rPr>
+          <w:rFonts w:ascii="Arial" w:hAnsi="Arial" w:cs="Arial"/>
+          <w:sz w:val="24"/>
+          <w:szCs w:val="24"/>
+        </w:rPr>
+        <w:t xml:space="preserve"> that the analysis includes</w:t>
+      </w:r>
+      <w:r>
+        <w:rPr>
+          <w:rFonts w:ascii="Arial" w:hAnsi="Arial" w:cs="Arial"/>
+          <w:sz w:val="24"/>
+          <w:szCs w:val="24"/>
+        </w:rPr>
+        <w:t>.</w:t>
+      </w:r>
+      <w:r>
+        <w:rPr>
+          <w:rFonts w:ascii="Arial" w:hAnsi="Arial" w:cs="Arial"/>
+          <w:sz w:val="24"/>
+          <w:szCs w:val="24"/>
+        </w:rPr>
+        <w:t xml:space="preserve"> </w:t>
+      </w:r>
+      <w:r>
+        <w:rPr>
+          <w:rFonts w:ascii="Arial" w:hAnsi="Arial" w:cs="Arial"/>
+          <w:sz w:val="24"/>
+          <w:szCs w:val="24"/>
+        </w:rPr>
+        <w:t>The register help</w:t>
+      </w:r>
+      <w:r>
+        <w:rPr>
+          <w:rFonts w:ascii="Arial" w:hAnsi="Arial" w:cs="Arial"/>
+          <w:sz w:val="24"/>
+          <w:szCs w:val="24"/>
+        </w:rPr>
+        <w:t xml:space="preserve">s teams to </w:t>
       </w:r>
       <w:r>
         <w:rPr>
@@ -1666,15 +1996,79 @@
           <w:sz w:val="24"/>
           <w:szCs w:val="24"/>
         </w:rPr>
-        <w:t>ing</w:t>
-      </w:r>
-      <w:r>
-        <w:rPr>
-          <w:rFonts w:ascii="Arial" w:hAnsi="Arial" w:cs="Arial"/>
-          <w:sz w:val="24"/>
-          <w:szCs w:val="24"/>
-        </w:rPr>
-        <w:t xml:space="preserve"> the mistakes and challenges of the team during model development for future teams to review. </w:t>
+        <w:t>e</w:t>
+      </w:r>
+      <w:r>
+        <w:rPr>
+          <w:rFonts w:ascii="Arial" w:hAnsi="Arial" w:cs="Arial"/>
+          <w:sz w:val="24"/>
+          <w:szCs w:val="24"/>
+        </w:rPr>
+        <w:t xml:space="preserve"> </w:t>
+      </w:r>
+      <w:r>
+        <w:rPr>
+          <w:rFonts w:ascii="Arial" w:hAnsi="Arial" w:cs="Arial"/>
+          <w:sz w:val="24"/>
+          <w:szCs w:val="24"/>
+        </w:rPr>
+        <w:t>problems</w:t>
+      </w:r>
+      <w:r>
+        <w:rPr>
+          <w:rFonts w:ascii="Arial" w:hAnsi="Arial" w:cs="Arial"/>
+          <w:sz w:val="24"/>
+          <w:szCs w:val="24"/>
+        </w:rPr>
+        <w:t xml:space="preserve"> and challenges </w:t>
+      </w:r>
+      <w:r>
+        <w:rPr>
+          <w:rFonts w:ascii="Arial" w:hAnsi="Arial" w:cs="Arial"/>
+          <w:sz w:val="24"/>
+          <w:szCs w:val="24"/>
+        </w:rPr>
+        <w:t xml:space="preserve">that arise </w:t>
+      </w:r>
+      <w:r>
+        <w:rPr>
+          <w:rFonts w:ascii="Arial" w:hAnsi="Arial" w:cs="Arial"/>
+          <w:sz w:val="24"/>
+          <w:szCs w:val="24"/>
+        </w:rPr>
+        <w:t>during</w:t>
+      </w:r>
+      <w:r>
+        <w:rPr>
+          <w:rFonts w:ascii="Arial" w:hAnsi="Arial" w:cs="Arial"/>
+          <w:sz w:val="24"/>
+          <w:szCs w:val="24"/>
+        </w:rPr>
+        <w:t xml:space="preserve"> analysis</w:t>
+      </w:r>
+      <w:r>
+        <w:rPr>
+          <w:rFonts w:ascii="Arial" w:hAnsi="Arial" w:cs="Arial"/>
+          <w:sz w:val="24"/>
+          <w:szCs w:val="24"/>
+        </w:rPr>
+        <w:t xml:space="preserve"> development for </w:t>
+      </w:r>
+      <w:r>
+        <w:rPr>
+          <w:rFonts w:ascii="Arial" w:hAnsi="Arial" w:cs="Arial"/>
+          <w:sz w:val="24"/>
+          <w:szCs w:val="24"/>
+        </w:rPr>
+        <w:t>future review and mitigation</w:t>
+      </w:r>
+      <w:r>
+        <w:rPr>
+          <w:rFonts w:ascii="Arial" w:hAnsi="Arial" w:cs="Arial"/>
+          <w:sz w:val="24"/>
+          <w:szCs w:val="24"/>
+        </w:rPr>
+        <w:t xml:space="preserve">. </w:t>
       </w:r>
       <w:r>
         <w:rPr>
@@ -1690,25 +2084,23 @@
           <w:sz w:val="24"/>
           <w:szCs w:val="24"/>
         </w:rPr>
-        <w:t xml:space="preserve"> make the system of model creation more efficient and more effective and prevent the </w:t>
-      </w:r>
-      <w:proofErr w:type="spellStart"/>
-      <w:r>
-        <w:rPr>
-          <w:rFonts w:ascii="Arial" w:hAnsi="Arial" w:cs="Arial"/>
-          <w:sz w:val="24"/>
-          <w:szCs w:val="24"/>
-        </w:rPr>
-        <w:t>retreading</w:t>
-      </w:r>
-      <w:proofErr w:type="spellEnd"/>
-      <w:r>
-        <w:rPr>
-          <w:rFonts w:ascii="Arial" w:hAnsi="Arial" w:cs="Arial"/>
-          <w:sz w:val="24"/>
-          <w:szCs w:val="24"/>
-        </w:rPr>
-        <w:t xml:space="preserve"> of old ground.</w:t>
+        <w:t xml:space="preserve"> make the system of </w:t>
+      </w:r>
+      <w:r>
+        <w:rPr>
+          <w:rFonts w:ascii="Arial" w:hAnsi="Arial" w:cs="Arial"/>
+          <w:sz w:val="24"/>
+          <w:szCs w:val="24"/>
+        </w:rPr>
+        <w:t>analysis development</w:t>
+      </w:r>
+      <w:r>
+        <w:rPr>
+          <w:rFonts w:ascii="Arial" w:hAnsi="Arial" w:cs="Arial"/>
+          <w:sz w:val="24"/>
+          <w:szCs w:val="24"/>
+        </w:rPr>
+        <w:t xml:space="preserve"> more efficient and more effective and prevent the retreading of old ground.</w:t>
       </w:r>
     </w:p>
     <w:p>
@@ -1748,7 +2140,15 @@
           <w:sz w:val="24"/>
           <w:szCs w:val="24"/>
         </w:rPr>
-        <w:t>Start filling the template by inserting the full name of the model</w:t>
+        <w:t xml:space="preserve">Start filling the template by inserting the full name of the </w:t>
+      </w:r>
+      <w:r>
+        <w:rPr>
+          <w:rFonts w:ascii="Arial" w:hAnsi="Arial" w:cs="Arial"/>
+          <w:sz w:val="24"/>
+          <w:szCs w:val="24"/>
+        </w:rPr>
+        <w:t>analysis</w:t>
       </w:r>
       <w:r>
         <w:rPr>
@@ -1764,7 +2164,23 @@
           <w:sz w:val="24"/>
           <w:szCs w:val="24"/>
         </w:rPr>
-        <w:t>this should align with the name given on the model output report</w:t>
+        <w:t xml:space="preserve">this should align with the name given on the </w:t>
+      </w:r>
+      <w:r>
+        <w:rPr>
+          <w:rFonts w:ascii="Arial" w:hAnsi="Arial" w:cs="Arial"/>
+          <w:sz w:val="24"/>
+          <w:szCs w:val="24"/>
+        </w:rPr>
+        <w:t xml:space="preserve">analysis publications or </w:t>
+      </w:r>
+      <w:r>
+        <w:rPr>
+          <w:rFonts w:ascii="Arial" w:hAnsi="Arial" w:cs="Arial"/>
+          <w:sz w:val="24"/>
+          <w:szCs w:val="24"/>
+        </w:rPr>
+        <w:t>output report</w:t>
       </w:r>
       <w:r>
         <w:rPr>
@@ -2084,23 +2500,13 @@
         </w:rPr>
         <w:t xml:space="preserve">: </w:t>
       </w:r>
-      <w:proofErr w:type="gramStart"/>
-      <w:r>
-        <w:rPr>
-          <w:rFonts w:ascii="Arial" w:hAnsi="Arial" w:cs="Arial"/>
-          <w:sz w:val="24"/>
-          <w:szCs w:val="24"/>
-        </w:rPr>
-        <w:t>Brief summary</w:t>
-      </w:r>
-      <w:proofErr w:type="gramEnd"/>
-      <w:r>
-        <w:rPr>
-          <w:rFonts w:ascii="Arial" w:hAnsi="Arial" w:cs="Arial"/>
-          <w:sz w:val="24"/>
-          <w:szCs w:val="24"/>
-        </w:rPr>
-        <w:t xml:space="preserve"> of</w:t>
+      <w:r>
+        <w:rPr>
+          <w:rFonts w:ascii="Arial" w:hAnsi="Arial" w:cs="Arial"/>
+          <w:sz w:val="24"/>
+          <w:szCs w:val="24"/>
+        </w:rPr>
+        <w:t>Brief summary of</w:t>
       </w:r>
       <w:r>
         <w:rPr>
@@ -2204,23 +2610,13 @@
         </w:rPr>
         <w:t xml:space="preserve"> </w:t>
       </w:r>
-      <w:proofErr w:type="gramStart"/>
-      <w:r>
-        <w:rPr>
-          <w:rFonts w:ascii="Arial" w:hAnsi="Arial" w:cs="Arial"/>
-          <w:sz w:val="24"/>
-          <w:szCs w:val="24"/>
-        </w:rPr>
-        <w:t>Brief summary</w:t>
-      </w:r>
-      <w:proofErr w:type="gramEnd"/>
-      <w:r>
-        <w:rPr>
-          <w:rFonts w:ascii="Arial" w:hAnsi="Arial" w:cs="Arial"/>
-          <w:sz w:val="24"/>
-          <w:szCs w:val="24"/>
-        </w:rPr>
-        <w:t xml:space="preserve"> of what is being impacted, for example, timeline, accuracy, cost of project.</w:t>
+      <w:r>
+        <w:rPr>
+          <w:rFonts w:ascii="Arial" w:hAnsi="Arial" w:cs="Arial"/>
+          <w:sz w:val="24"/>
+          <w:szCs w:val="24"/>
+        </w:rPr>
+        <w:t>Brief summary of what is being impacted, for example, timeline, accuracy, cost of project.</w:t>
       </w:r>
     </w:p>
     <w:p>
@@ -2364,23 +2760,13 @@
         </w:rPr>
         <w:t xml:space="preserve"> </w:t>
       </w:r>
-      <w:proofErr w:type="gramStart"/>
-      <w:r>
-        <w:rPr>
-          <w:rFonts w:ascii="Arial" w:hAnsi="Arial" w:cs="Arial"/>
-          <w:sz w:val="24"/>
-          <w:szCs w:val="24"/>
-        </w:rPr>
-        <w:t>Brief summary</w:t>
-      </w:r>
-      <w:proofErr w:type="gramEnd"/>
-      <w:r>
-        <w:rPr>
-          <w:rFonts w:ascii="Arial" w:hAnsi="Arial" w:cs="Arial"/>
-          <w:sz w:val="24"/>
-          <w:szCs w:val="24"/>
-        </w:rPr>
-        <w:t xml:space="preserve"> of how the proposed solution has helped in overcoming the issue if the status is ‘Resolved’. For ‘Shelved’ issues, explain why it is decided to deal with later. </w:t>
+      <w:r>
+        <w:rPr>
+          <w:rFonts w:ascii="Arial" w:hAnsi="Arial" w:cs="Arial"/>
+          <w:sz w:val="24"/>
+          <w:szCs w:val="24"/>
+        </w:rPr>
+        <w:t xml:space="preserve">Brief summary of how the proposed solution has helped in overcoming the issue if the status is ‘Resolved’. For ‘Shelved’ issues, explain why it is decided to deal with later. </w:t>
       </w:r>
     </w:p>
     <w:p>
@@ -2636,16 +3022,6 @@
         </w:rPr>
         <w:t xml:space="preserve"> in future.</w:t>
       </w:r>
-    </w:p>
-    <w:p>
-      <w:pPr>
-        <w:jc w:val="both"/>
-        <w:rPr>
-          <w:rFonts w:ascii="Arial" w:hAnsi="Arial" w:cs="Arial"/>
-          <w:sz w:val="24"/>
-          <w:szCs w:val="24"/>
-        </w:rPr>
-      </w:pPr>
     </w:p>
     <w:p>
       <w:pPr>

</xml_diff>